<commit_message>
Add Helm changes and add port argument in client
</commit_message>
<xml_diff>
--- a/Elasticsearch gRPC health check in Go.docx
+++ b/Elasticsearch gRPC health check in Go.docx
@@ -505,11 +505,13 @@
     <w:p>
       <w:pPr>
         <w:rPr>
-          <w:lang w:val="en-US"/>
-        </w:rPr>
-      </w:pPr>
-      <w:r>
-        <w:rPr>
+          <w:strike/>
+          <w:lang w:val="en-US"/>
+        </w:rPr>
+      </w:pPr>
+      <w:r>
+        <w:rPr>
+          <w:strike/>
           <w:lang w:val="en-US"/>
         </w:rPr>
         <w:t>Part 6) Create Go class/code to retrieve health status of Elastic Search cluster</w:t>
@@ -523,11 +525,13 @@
           <w:numId w:val="3"/>
         </w:numPr>
         <w:rPr>
-          <w:lang w:val="en-US"/>
-        </w:rPr>
-      </w:pPr>
-      <w:r>
-        <w:rPr>
+          <w:strike/>
+          <w:lang w:val="en-US"/>
+        </w:rPr>
+      </w:pPr>
+      <w:r>
+        <w:rPr>
+          <w:strike/>
           <w:lang w:val="en-US"/>
         </w:rPr>
         <w:t xml:space="preserve">Take 2 </w:t>
@@ -535,6 +539,7 @@
       <w:proofErr w:type="gramStart"/>
       <w:r>
         <w:rPr>
+          <w:strike/>
           <w:lang w:val="en-US"/>
         </w:rPr>
         <w:t>arguments :</w:t>
@@ -542,6 +547,7 @@
       <w:proofErr w:type="gramEnd"/>
       <w:r>
         <w:rPr>
+          <w:strike/>
           <w:lang w:val="en-US"/>
         </w:rPr>
         <w:t xml:space="preserve"> (Hostname, Port) of cluster </w:t>
@@ -555,11 +561,13 @@
           <w:numId w:val="3"/>
         </w:numPr>
         <w:rPr>
-          <w:lang w:val="en-US"/>
-        </w:rPr>
-      </w:pPr>
-      <w:r>
-        <w:rPr>
+          <w:strike/>
+          <w:lang w:val="en-US"/>
+        </w:rPr>
+      </w:pPr>
+      <w:r>
+        <w:rPr>
+          <w:strike/>
           <w:lang w:val="en-US"/>
         </w:rPr>
         <w:t xml:space="preserve">Create Go </w:t>
@@ -567,6 +575,7 @@
       <w:proofErr w:type="spellStart"/>
       <w:r>
         <w:rPr>
+          <w:strike/>
           <w:lang w:val="en-US"/>
         </w:rPr>
         <w:t>unittests</w:t>
@@ -574,12 +583,14 @@
       <w:proofErr w:type="spellEnd"/>
       <w:r>
         <w:rPr>
+          <w:strike/>
           <w:lang w:val="en-US"/>
         </w:rPr>
         <w:t xml:space="preserve"> for health check</w:t>
       </w:r>
       <w:r>
         <w:rPr>
+          <w:strike/>
           <w:lang w:val="en-US"/>
         </w:rPr>
         <w:tab/>
@@ -593,12 +604,14 @@
           <w:numId w:val="3"/>
         </w:numPr>
         <w:rPr>
+          <w:strike/>
           <w:lang w:val="en-US"/>
         </w:rPr>
       </w:pPr>
       <w:proofErr w:type="spellStart"/>
       <w:r>
         <w:rPr>
+          <w:strike/>
           <w:lang w:val="en-US"/>
         </w:rPr>
         <w:t>Unittest</w:t>
@@ -606,6 +619,7 @@
       <w:proofErr w:type="spellEnd"/>
       <w:r>
         <w:rPr>
+          <w:strike/>
           <w:lang w:val="en-US"/>
         </w:rPr>
         <w:t xml:space="preserve"> for argument</w:t>
@@ -621,11 +635,13 @@
     <w:p>
       <w:pPr>
         <w:rPr>
-          <w:lang w:val="en-US"/>
-        </w:rPr>
-      </w:pPr>
-      <w:r>
-        <w:rPr>
+          <w:strike/>
+          <w:lang w:val="en-US"/>
+        </w:rPr>
+      </w:pPr>
+      <w:r>
+        <w:rPr>
+          <w:strike/>
           <w:lang w:val="en-US"/>
         </w:rPr>
         <w:t xml:space="preserve">Part 7) Create Go class/code to create </w:t>
@@ -633,6 +649,7 @@
       <w:proofErr w:type="spellStart"/>
       <w:r>
         <w:rPr>
+          <w:strike/>
           <w:lang w:val="en-US"/>
         </w:rPr>
         <w:t>gRPC</w:t>
@@ -640,6 +657,7 @@
       <w:proofErr w:type="spellEnd"/>
       <w:r>
         <w:rPr>
+          <w:strike/>
           <w:lang w:val="en-US"/>
         </w:rPr>
         <w:t xml:space="preserve"> endpoints (vanilla check)</w:t>
@@ -653,11 +671,13 @@
           <w:numId w:val="3"/>
         </w:numPr>
         <w:rPr>
-          <w:lang w:val="en-US"/>
-        </w:rPr>
-      </w:pPr>
-      <w:r>
-        <w:rPr>
+          <w:strike/>
+          <w:lang w:val="en-US"/>
+        </w:rPr>
+      </w:pPr>
+      <w:r>
+        <w:rPr>
+          <w:strike/>
           <w:lang w:val="en-US"/>
         </w:rPr>
         <w:t xml:space="preserve">Create Go </w:t>
@@ -665,6 +685,7 @@
       <w:proofErr w:type="spellStart"/>
       <w:r>
         <w:rPr>
+          <w:strike/>
           <w:lang w:val="en-US"/>
         </w:rPr>
         <w:t>unittests</w:t>
@@ -672,6 +693,7 @@
       <w:proofErr w:type="spellEnd"/>
       <w:r>
         <w:rPr>
+          <w:strike/>
           <w:lang w:val="en-US"/>
         </w:rPr>
         <w:t xml:space="preserve"> for </w:t>
@@ -679,6 +701,7 @@
       <w:proofErr w:type="spellStart"/>
       <w:r>
         <w:rPr>
+          <w:strike/>
           <w:lang w:val="en-US"/>
         </w:rPr>
         <w:t>gRPC</w:t>
@@ -693,6 +716,7 @@
           <w:numId w:val="3"/>
         </w:numPr>
         <w:rPr>
+          <w:strike/>
           <w:lang w:val="en-US"/>
         </w:rPr>
       </w:pPr>
@@ -700,6 +724,7 @@
         <w:r>
           <w:rPr>
             <w:rStyle w:val="Hyperlink"/>
+            <w:strike/>
             <w:lang w:val="en-US"/>
           </w:rPr>
           <w:t>https://www.grpc.io/docs/languages/go/basics/</w:t>
@@ -714,6 +739,7 @@
           <w:numId w:val="3"/>
         </w:numPr>
         <w:rPr>
+          <w:strike/>
           <w:lang w:val="en-US"/>
         </w:rPr>
       </w:pPr>
@@ -721,129 +747,118 @@
         <w:r>
           <w:rPr>
             <w:rStyle w:val="Hyperlink"/>
+            <w:strike/>
             <w:lang w:val="en-US"/>
           </w:rPr>
-          <w:t>https://bitbucket.org/blog/writing-a-microservice-in-golang-which-communicates-over-grpc</w:t>
+          <w:t>https://</w:t>
         </w:r>
-      </w:hyperlink>
-    </w:p>
-    <w:p>
-      <w:pPr>
-        <w:rPr>
-          <w:lang w:val="en-US"/>
-        </w:rPr>
-      </w:pPr>
-    </w:p>
-    <w:p>
-      <w:pPr>
-        <w:rPr>
-          <w:lang w:val="en-US"/>
-        </w:rPr>
-      </w:pPr>
-      <w:r>
-        <w:rPr>
-          <w:lang w:val="en-US"/>
-        </w:rPr>
-        <w:t xml:space="preserve">Part 8) Combine </w:t>
-      </w:r>
-      <w:proofErr w:type="spellStart"/>
-      <w:r>
-        <w:rPr>
-          <w:lang w:val="en-US"/>
-        </w:rPr>
-        <w:t>gRPC</w:t>
-      </w:r>
-      <w:proofErr w:type="spellEnd"/>
-      <w:r>
-        <w:rPr>
-          <w:lang w:val="en-US"/>
-        </w:rPr>
-        <w:t xml:space="preserve"> endpoint with Elastic search health check Go program (Part 4 + Part 5)</w:t>
-      </w:r>
-    </w:p>
-    <w:p>
-      <w:pPr>
-        <w:rPr>
-          <w:lang w:val="en-US"/>
-        </w:rPr>
-      </w:pPr>
-    </w:p>
-    <w:p>
-      <w:pPr>
-        <w:rPr>
-          <w:lang w:val="en-US"/>
-        </w:rPr>
-      </w:pPr>
-      <w:r>
-        <w:rPr>
-          <w:lang w:val="en-US"/>
-        </w:rPr>
-        <w:t>Part 9) Wrap the solution in Docker image or Helm chart</w:t>
-      </w:r>
-    </w:p>
-    <w:p>
-      <w:pPr>
-        <w:rPr>
-          <w:lang w:val="en-US"/>
-        </w:rPr>
-      </w:pPr>
-    </w:p>
-    <w:p>
-      <w:pPr>
-        <w:rPr>
-          <w:lang w:val="en-US"/>
-        </w:rPr>
-      </w:pPr>
-      <w:r>
-        <w:rPr>
-          <w:lang w:val="en-US"/>
-        </w:rPr>
-        <w:lastRenderedPageBreak/>
-        <w:t>Part 10) Document / How to use</w:t>
-      </w:r>
-    </w:p>
-    <w:p>
-      <w:pPr>
-        <w:rPr>
-          <w:lang w:val="en-US"/>
-        </w:rPr>
-      </w:pPr>
-    </w:p>
-    <w:p>
-      <w:pPr>
-        <w:rPr>
-          <w:lang w:val="en-US"/>
-        </w:rPr>
-      </w:pPr>
-      <w:r>
-        <w:rPr>
-          <w:lang w:val="en-US"/>
-        </w:rPr>
-        <w:t xml:space="preserve">Standard Go </w:t>
-      </w:r>
-      <w:proofErr w:type="gramStart"/>
-      <w:r>
-        <w:rPr>
-          <w:lang w:val="en-US"/>
-        </w:rPr>
-        <w:t>packages :</w:t>
-      </w:r>
-      <w:proofErr w:type="gramEnd"/>
-      <w:r>
-        <w:rPr>
-          <w:lang w:val="en-US"/>
-        </w:rPr>
-        <w:t xml:space="preserve"> </w:t>
-      </w:r>
-      <w:hyperlink r:id="rId7" w:history="1">
         <w:r>
           <w:rPr>
             <w:rStyle w:val="Hyperlink"/>
+            <w:strike/>
             <w:lang w:val="en-US"/>
           </w:rPr>
-          <w:t>https://golang.org/pkg/</w:t>
+          <w:t>b</w:t>
+        </w:r>
+        <w:r>
+          <w:rPr>
+            <w:rStyle w:val="Hyperlink"/>
+            <w:strike/>
+            <w:lang w:val="en-US"/>
+          </w:rPr>
+          <w:t>itbucket.org/blog/writing-a-microservice-in-golang-which-communicates-over-grpc</w:t>
         </w:r>
       </w:hyperlink>
+    </w:p>
+    <w:p>
+      <w:pPr>
+        <w:rPr>
+          <w:lang w:val="en-US"/>
+        </w:rPr>
+      </w:pPr>
+    </w:p>
+    <w:p>
+      <w:pPr>
+        <w:rPr>
+          <w:strike/>
+          <w:lang w:val="en-US"/>
+        </w:rPr>
+      </w:pPr>
+      <w:r>
+        <w:rPr>
+          <w:strike/>
+          <w:lang w:val="en-US"/>
+        </w:rPr>
+        <w:t xml:space="preserve">Part 8) Combine </w:t>
+      </w:r>
+      <w:proofErr w:type="spellStart"/>
+      <w:r>
+        <w:rPr>
+          <w:strike/>
+          <w:lang w:val="en-US"/>
+        </w:rPr>
+        <w:t>gRPC</w:t>
+      </w:r>
+      <w:proofErr w:type="spellEnd"/>
+      <w:r>
+        <w:rPr>
+          <w:strike/>
+          <w:lang w:val="en-US"/>
+        </w:rPr>
+        <w:t xml:space="preserve"> endpoint with Elastic search health check Go program (Part 4 + Part 5)</w:t>
+      </w:r>
+    </w:p>
+    <w:p>
+      <w:pPr>
+        <w:rPr>
+          <w:lang w:val="en-US"/>
+        </w:rPr>
+      </w:pPr>
+    </w:p>
+    <w:p>
+      <w:pPr>
+        <w:rPr>
+          <w:strike/>
+          <w:lang w:val="en-US"/>
+        </w:rPr>
+      </w:pPr>
+      <w:r>
+        <w:rPr>
+          <w:strike/>
+          <w:lang w:val="en-US"/>
+        </w:rPr>
+        <w:t>Part 9) Wrap the solution in Docker image or Helm chart</w:t>
+      </w:r>
+    </w:p>
+    <w:p>
+      <w:pPr>
+        <w:rPr>
+          <w:lang w:val="en-US"/>
+        </w:rPr>
+      </w:pPr>
+    </w:p>
+    <w:p>
+      <w:pPr>
+        <w:rPr>
+          <w:strike/>
+          <w:lang w:val="en-US"/>
+        </w:rPr>
+      </w:pPr>
+      <w:r>
+        <w:rPr>
+          <w:strike/>
+          <w:lang w:val="en-US"/>
+        </w:rPr>
+        <w:lastRenderedPageBreak/>
+        <w:t>Part 10) Document / How to use</w:t>
+      </w:r>
+    </w:p>
+    <w:p>
+      <w:pPr>
+        <w:rPr>
+          <w:lang w:val="en-US"/>
+        </w:rPr>
+      </w:pPr>
     </w:p>
     <w:p>
       <w:pPr>
@@ -1272,6 +1287,26 @@
           <w:lang w:val="en-US"/>
         </w:rPr>
       </w:pPr>
+      <w:r>
+        <w:rPr>
+          <w:lang w:val="en-US"/>
+        </w:rPr>
+        <w:t xml:space="preserve">Use </w:t>
+      </w:r>
+      <w:proofErr w:type="gramStart"/>
+      <w:r>
+        <w:rPr>
+          <w:lang w:val="en-US"/>
+        </w:rPr>
+        <w:t>SSL ?</w:t>
+      </w:r>
+      <w:proofErr w:type="gramEnd"/>
+      <w:r>
+        <w:rPr>
+          <w:lang w:val="en-US"/>
+        </w:rPr>
+        <w:t xml:space="preserve"> </w:t>
+      </w:r>
     </w:p>
     <w:p>
       <w:pPr>
@@ -1753,6 +1788,150 @@
           <w:lang w:val="en-US"/>
         </w:rPr>
       </w:pPr>
+      <w:r>
+        <w:rPr>
+          <w:noProof/>
+          <w:lang w:val="en-US"/>
+        </w:rPr>
+        <mc:AlternateContent>
+          <mc:Choice Requires="wps">
+            <w:drawing>
+              <wp:anchor distT="0" distB="0" distL="114300" distR="114300" simplePos="0" relativeHeight="251663360" behindDoc="0" locked="0" layoutInCell="1" allowOverlap="1" wp14:anchorId="6DA5D5FA" wp14:editId="1B23D0C6">
+                <wp:simplePos x="0" y="0"/>
+                <wp:positionH relativeFrom="column">
+                  <wp:posOffset>3918403</wp:posOffset>
+                </wp:positionH>
+                <wp:positionV relativeFrom="paragraph">
+                  <wp:posOffset>290195</wp:posOffset>
+                </wp:positionV>
+                <wp:extent cx="2394585" cy="2176689"/>
+                <wp:effectExtent l="0" t="0" r="18415" b="8255"/>
+                <wp:wrapNone/>
+                <wp:docPr id="4" name="Rectangle 4"/>
+                <wp:cNvGraphicFramePr/>
+                <a:graphic xmlns:a="http://schemas.openxmlformats.org/drawingml/2006/main">
+                  <a:graphicData uri="http://schemas.microsoft.com/office/word/2010/wordprocessingShape">
+                    <wps:wsp>
+                      <wps:cNvSpPr/>
+                      <wps:spPr>
+                        <a:xfrm>
+                          <a:off x="0" y="0"/>
+                          <a:ext cx="2394585" cy="2176689"/>
+                        </a:xfrm>
+                        <a:prstGeom prst="rect">
+                          <a:avLst/>
+                        </a:prstGeom>
+                      </wps:spPr>
+                      <wps:style>
+                        <a:lnRef idx="2">
+                          <a:schemeClr val="accent1">
+                            <a:shade val="50000"/>
+                          </a:schemeClr>
+                        </a:lnRef>
+                        <a:fillRef idx="1">
+                          <a:schemeClr val="accent1"/>
+                        </a:fillRef>
+                        <a:effectRef idx="0">
+                          <a:schemeClr val="accent1"/>
+                        </a:effectRef>
+                        <a:fontRef idx="minor">
+                          <a:schemeClr val="lt1"/>
+                        </a:fontRef>
+                      </wps:style>
+                      <wps:txbx>
+                        <w:txbxContent>
+                          <w:p>
+                            <w:pPr>
+                              <w:jc w:val="center"/>
+                              <w:rPr>
+                                <w:lang w:val="de-DE"/>
+                              </w:rPr>
+                            </w:pPr>
+                            <w:proofErr w:type="spellStart"/>
+                            <w:r>
+                              <w:rPr>
+                                <w:lang w:val="de-DE"/>
+                              </w:rPr>
+                              <w:t>ElasticSearch</w:t>
+                            </w:r>
+                            <w:proofErr w:type="spellEnd"/>
+                            <w:r>
+                              <w:rPr>
+                                <w:lang w:val="de-DE"/>
+                              </w:rPr>
+                              <w:t xml:space="preserve"> </w:t>
+                            </w:r>
+                            <w:proofErr w:type="spellStart"/>
+                            <w:r>
+                              <w:rPr>
+                                <w:lang w:val="de-DE"/>
+                              </w:rPr>
+                              <w:t>cluster</w:t>
+                            </w:r>
+                            <w:proofErr w:type="spellEnd"/>
+                          </w:p>
+                        </w:txbxContent>
+                      </wps:txbx>
+                      <wps:bodyPr rot="0" spcFirstLastPara="0" vertOverflow="overflow" horzOverflow="overflow" vert="horz" wrap="square" lIns="91440" tIns="45720" rIns="91440" bIns="45720" numCol="1" spcCol="0" rtlCol="0" fromWordArt="0" anchor="ctr" anchorCtr="0" forceAA="0" compatLnSpc="1">
+                        <a:prstTxWarp prst="textNoShape">
+                          <a:avLst/>
+                        </a:prstTxWarp>
+                        <a:noAutofit/>
+                      </wps:bodyPr>
+                    </wps:wsp>
+                  </a:graphicData>
+                </a:graphic>
+                <wp14:sizeRelH relativeFrom="margin">
+                  <wp14:pctWidth>0</wp14:pctWidth>
+                </wp14:sizeRelH>
+                <wp14:sizeRelV relativeFrom="margin">
+                  <wp14:pctHeight>0</wp14:pctHeight>
+                </wp14:sizeRelV>
+              </wp:anchor>
+            </w:drawing>
+          </mc:Choice>
+          <mc:Fallback>
+            <w:pict>
+              <v:rect w14:anchorId="6DA5D5FA" id="Rectangle 4" o:spid="_x0000_s1026" style="position:absolute;margin-left:308.55pt;margin-top:22.85pt;width:188.55pt;height:171.4pt;z-index:251663360;visibility:visible;mso-wrap-style:square;mso-width-percent:0;mso-height-percent:0;mso-wrap-distance-left:9pt;mso-wrap-distance-top:0;mso-wrap-distance-right:9pt;mso-wrap-distance-bottom:0;mso-position-horizontal:absolute;mso-position-horizontal-relative:text;mso-position-vertical:absolute;mso-position-vertical-relative:text;mso-width-percent:0;mso-height-percent:0;mso-width-relative:margin;mso-height-relative:margin;v-text-anchor:middle" o:gfxdata="UEsDBBQABgAIAAAAIQC2gziS/gAAAOEBAAATAAAAW0NvbnRlbnRfVHlwZXNdLnhtbJSRQU7DMBBF&#13;&#10;90jcwfIWJU67QAgl6YK0S0CoHGBkTxKLZGx5TGhvj5O2G0SRWNoz/78nu9wcxkFMGNg6quQqL6RA&#13;&#10;0s5Y6ir5vt9lD1JwBDIwOMJKHpHlpr69KfdHjyxSmriSfYz+USnWPY7AufNIadK6MEJMx9ApD/oD&#13;&#10;OlTrorhX2lFEilmcO2RdNtjC5xDF9pCuTyYBB5bi6bQ4syoJ3g9WQ0ymaiLzg5KdCXlKLjvcW893&#13;&#10;SUOqXwnz5DrgnHtJTxOsQfEKIT7DmDSUCaxw7Rqn8787ZsmRM9e2VmPeBN4uqYvTtW7jvijg9N/y&#13;&#10;JsXecLq0q+WD6m8AAAD//wMAUEsDBBQABgAIAAAAIQA4/SH/1gAAAJQBAAALAAAAX3JlbHMvLnJl&#13;&#10;bHOkkMFqwzAMhu+DvYPRfXGawxijTi+j0GvpHsDYimMaW0Yy2fr2M4PBMnrbUb/Q94l/f/hMi1qR&#13;&#10;JVI2sOt6UJgd+ZiDgffL8ekFlFSbvV0oo4EbChzGx4f9GRdb25HMsYhqlCwG5lrLq9biZkxWOiqY&#13;&#10;22YiTra2kYMu1l1tQD30/bPm3wwYN0x18gb45AdQl1tp5j/sFB2T0FQ7R0nTNEV3j6o9feQzro1i&#13;&#10;OWA14Fm+Q8a1a8+Bvu/d/dMb2JY5uiPbhG/ktn4cqGU/er3pcvwCAAD//wMAUEsDBBQABgAIAAAA&#13;&#10;IQDtQ9cSewIAAEUFAAAOAAAAZHJzL2Uyb0RvYy54bWysVE1v2zAMvQ/YfxB0X51kSdsEcYqgRYcB&#13;&#10;RVv0Az0rshQbkEWNUmJnv36U7LhFW+wwzAeZEslH8onU8qKtDdsr9BXYnI9PRpwpK6Go7Dbnz0/X&#13;&#10;384580HYQhiwKucH5fnF6uuXZeMWagIlmEIhIxDrF43LeRmCW2SZl6WqhT8BpywpNWAtAm1xmxUo&#13;&#10;GkKvTTYZjU6zBrBwCFJ5T6dXnZKvEr7WSoY7rb0KzOSccgtpxbRu4pqtlmKxReHKSvZpiH/IohaV&#13;&#10;paAD1JUIgu2w+gBVVxLBgw4nEuoMtK6kSjVQNePRu2oeS+FUqoXI8W6gyf8/WHm7v0dWFTmfcmZF&#13;&#10;TVf0QKQJuzWKTSM9jfMLsnp099jvPImx1lZjHf9UBWsTpYeBUtUGJulw8n0+nZ3POJOkm4zPTk/P&#13;&#10;5xE1e3V36MMPBTWLQs6Rwicqxf7Gh870aEJ+MZ0ugSSFg1ExB2MflKY6YsjknTpIXRpke0F3L6RU&#13;&#10;Now7VSkK1R3PRvT1+QweKbsEGJF1ZcyA3QPE7vyI3eXa20dXlRpwcB79LbHOefBIkcGGwbmuLOBn&#13;&#10;AIaq6iN39keSOmoiS6HdtGQSxQ0UB7pwhG4SvJPXFdF+I3y4F0itT0NC4xzuaNEGmpxDL3FWAv7+&#13;&#10;7DzaU0eSlrOGRinn/tdOoOLM/LTUq/PxdBpnL22ms7MJbfCtZvNWY3f1JdCNjenhcDKJ0T6Yo6gR&#13;&#10;6hea+nWMSiphJcXOuQx43FyGbsTp3ZBqvU5mNG9OhBv76GQEjwTHtnpqXwS6vvcCte0tHMdOLN61&#13;&#10;YGcbPS2sdwF0lfrzldeeeprV1EP9uxIfg7f7ZPX6+q3+AAAA//8DAFBLAwQUAAYACAAAACEAPioG&#13;&#10;n+IAAAAPAQAADwAAAGRycy9kb3ducmV2LnhtbExPy07DMBC8I/EP1iJxo05K26RpnAoVcUHi0MIH&#13;&#10;uPESh/oRxU6T/D3LiV5GWs3sPMr9ZA27Yh9a7wSkiwQYutqr1jUCvj7fnnJgIUqnpPEOBcwYYF/d&#13;&#10;35WyUH50R7yeYsPIxIVCCtAxdgXnodZoZVj4Dh1x3763MtLZN1z1ciRza/gySTbcytZRgpYdHjTW&#13;&#10;l9NgKUTicU6z8XD50NN7i2b+wWEW4vFhet0RvOyARZzi/wf8baD+UFGxsx+cCswI2KRZSlIBq3UG&#13;&#10;jATb7WoJ7CzgOc/XwKuS3+6ofgEAAP//AwBQSwECLQAUAAYACAAAACEAtoM4kv4AAADhAQAAEwAA&#13;&#10;AAAAAAAAAAAAAAAAAAAAW0NvbnRlbnRfVHlwZXNdLnhtbFBLAQItABQABgAIAAAAIQA4/SH/1gAA&#13;&#10;AJQBAAALAAAAAAAAAAAAAAAAAC8BAABfcmVscy8ucmVsc1BLAQItABQABgAIAAAAIQDtQ9cSewIA&#13;&#10;AEUFAAAOAAAAAAAAAAAAAAAAAC4CAABkcnMvZTJvRG9jLnhtbFBLAQItABQABgAIAAAAIQA+Kgaf&#13;&#10;4gAAAA8BAAAPAAAAAAAAAAAAAAAAANUEAABkcnMvZG93bnJldi54bWxQSwUGAAAAAAQABADzAAAA&#13;&#10;5AUAAAAA&#13;&#10;" fillcolor="#4472c4 [3204]" strokecolor="#1f3763 [1604]" strokeweight="1pt">
+                <v:textbox>
+                  <w:txbxContent>
+                    <w:p>
+                      <w:pPr>
+                        <w:jc w:val="center"/>
+                        <w:rPr>
+                          <w:lang w:val="de-DE"/>
+                        </w:rPr>
+                      </w:pPr>
+                      <w:proofErr w:type="spellStart"/>
+                      <w:r>
+                        <w:rPr>
+                          <w:lang w:val="de-DE"/>
+                        </w:rPr>
+                        <w:t>ElasticSearch</w:t>
+                      </w:r>
+                      <w:proofErr w:type="spellEnd"/>
+                      <w:r>
+                        <w:rPr>
+                          <w:lang w:val="de-DE"/>
+                        </w:rPr>
+                        <w:t xml:space="preserve"> </w:t>
+                      </w:r>
+                      <w:proofErr w:type="spellStart"/>
+                      <w:r>
+                        <w:rPr>
+                          <w:lang w:val="de-DE"/>
+                        </w:rPr>
+                        <w:t>cluster</w:t>
+                      </w:r>
+                      <w:proofErr w:type="spellEnd"/>
+                    </w:p>
+                  </w:txbxContent>
+                </v:textbox>
+              </v:rect>
+            </w:pict>
+          </mc:Fallback>
+        </mc:AlternateContent>
+      </w:r>
       <w:r>
         <w:rPr>
           <w:noProof/>
@@ -1981,7 +2160,7 @@
         <mc:AlternateContent>
           <mc:Choice Requires="wps">
             <w:drawing>
-              <wp:anchor distT="0" distB="0" distL="114300" distR="114300" simplePos="0" relativeHeight="251665408" behindDoc="0" locked="0" layoutInCell="1" allowOverlap="1" wp14:anchorId="0D2A12E5" wp14:editId="44981FD7">
+              <wp:anchor distT="0" distB="0" distL="114300" distR="114300" simplePos="0" relativeHeight="251665408" behindDoc="0" locked="0" layoutInCell="1" allowOverlap="1" wp14:anchorId="0D2A12E5" wp14:editId="3E77C3C0">
                 <wp:simplePos x="0" y="0"/>
                 <wp:positionH relativeFrom="column">
                   <wp:posOffset>801189</wp:posOffset>
@@ -2071,7 +2250,7 @@
           </mc:Choice>
           <mc:Fallback>
             <w:pict>
-              <v:rect w14:anchorId="0D2A12E5" id="Rectangle 6" o:spid="_x0000_s1026" style="position:absolute;margin-left:63.1pt;margin-top:247.8pt;width:108.35pt;height:31.55pt;z-index:251665408;visibility:visible;mso-wrap-style:square;mso-wrap-distance-left:9pt;mso-wrap-distance-top:0;mso-wrap-distance-right:9pt;mso-wrap-distance-bottom:0;mso-position-horizontal:absolute;mso-position-horizontal-relative:text;mso-position-vertical:absolute;mso-position-vertical-relative:text;v-text-anchor:middle" o:gfxdata="UEsDBBQABgAIAAAAIQC2gziS/gAAAOEBAAATAAAAW0NvbnRlbnRfVHlwZXNdLnhtbJSRQU7DMBBF&#13;&#10;90jcwfIWJU67QAgl6YK0S0CoHGBkTxKLZGx5TGhvj5O2G0SRWNoz/78nu9wcxkFMGNg6quQqL6RA&#13;&#10;0s5Y6ir5vt9lD1JwBDIwOMJKHpHlpr69KfdHjyxSmriSfYz+USnWPY7AufNIadK6MEJMx9ApD/oD&#13;&#10;OlTrorhX2lFEilmcO2RdNtjC5xDF9pCuTyYBB5bi6bQ4syoJ3g9WQ0ymaiLzg5KdCXlKLjvcW893&#13;&#10;SUOqXwnz5DrgnHtJTxOsQfEKIT7DmDSUCaxw7Rqn8787ZsmRM9e2VmPeBN4uqYvTtW7jvijg9N/y&#13;&#10;JsXecLq0q+WD6m8AAAD//wMAUEsDBBQABgAIAAAAIQA4/SH/1gAAAJQBAAALAAAAX3JlbHMvLnJl&#13;&#10;bHOkkMFqwzAMhu+DvYPRfXGawxijTi+j0GvpHsDYimMaW0Yy2fr2M4PBMnrbUb/Q94l/f/hMi1qR&#13;&#10;JVI2sOt6UJgd+ZiDgffL8ekFlFSbvV0oo4EbChzGx4f9GRdb25HMsYhqlCwG5lrLq9biZkxWOiqY&#13;&#10;22YiTra2kYMu1l1tQD30/bPm3wwYN0x18gb45AdQl1tp5j/sFB2T0FQ7R0nTNEV3j6o9feQzro1i&#13;&#10;OWA14Fm+Q8a1a8+Bvu/d/dMb2JY5uiPbhG/ktn4cqGU/er3pcvwCAAD//wMAUEsDBBQABgAIAAAA&#13;&#10;IQC/SyCidgIAAEQFAAAOAAAAZHJzL2Uyb0RvYy54bWysVFFv2yAQfp+0/4B4X21nSbtGdaooVadJ&#13;&#10;VRu1nfpMMMSWgGNAYme/fgd23KirNmmaH/DB3X1393HH1XWnFdkL5xswJS3OckqE4VA1ZlvS78+3&#13;&#10;n75Q4gMzFVNgREkPwtPrxccPV62diwnUoCrhCIIYP29tSesQ7DzLPK+FZv4MrDColOA0C7h126xy&#13;&#10;rEV0rbJJnp9nLbjKOuDCezy96ZV0kfClFDw8SOlFIKqkmFtIq0vrJq7Z4orNt47ZuuFDGuwfstCs&#13;&#10;MRh0hLphgZGda36D0g134EGGMw46AykbLlINWE2Rv6nmqWZWpFqQHG9Hmvz/g+X3+7UjTVXSc0oM&#13;&#10;03hFj0gaM1slyHmkp7V+jlZPdu2GnUcx1tpJp+MfqyBdovQwUiq6QDgeFp8vZpezKSUcddM8n11O&#13;&#10;I2j26m2dD18FaBKFkjqMnphk+zsfetOjCfrFbPr4SQoHJWIKyjwKiWVgxEnyTg0kVsqRPcOrZ5wL&#13;&#10;EwZVzSrRH89y/IZ8Ro+UXQKMyLJRasQu/oTd5zrYR1eR+m90zv/uPHqkyGDC6KwbA+49ABWKoQDZ&#13;&#10;2x9J6qmJLIVu0w1Xt4HqgPftoB8Eb/ltg7TfMR/WzGHn44zgNIcHXKSCtqQwSJTU4H6+dx7tsSFR&#13;&#10;S0mLk1RS/2PHnKBEfTPYqpfFdBpHL22ms4sJbtypZnOqMTu9AryxAt8Ny5MY7YM6itKBfsGhX8ao&#13;&#10;qGKGY+yS8uCOm1XoJxyfDS6Wy2SG42ZZuDNPlkfwSHBsq+fuhTk79F7Arr2H49Sx+ZsW7G2jp4Hl&#13;&#10;LoBsUn9GinteB+pxVFMPDc9KfAtO98nq9fFb/AIAAP//AwBQSwMEFAAGAAgAAAAhAE76WrXiAAAA&#13;&#10;EAEAAA8AAABkcnMvZG93bnJldi54bWxMT0tPg0AQvpv4HzZj4sXYRSxYKEtjavRoFE3PW3Zksfsg&#13;&#10;7Jaiv97xpJdJvsz3rDazNWzCMfTeCbhZJMDQtV71rhPw/vZ4vQIWonRKGu9QwBcG2NTnZ5UslT+5&#13;&#10;V5ya2DEycaGUAnSMQ8l5aDVaGRZ+QEe/Dz9aGQmOHVejPJG5NTxNkpxb2TtK0HLArcb20BytALNr&#13;&#10;tia/mp7Vy/fuoJ/UXGSfWojLi/lhTed+DSziHP8U8LuB+kNNxfb+6FRghnCap0QVsCyyHBgxbpdp&#13;&#10;AWwvIMtWd8Driv8fUv8AAAD//wMAUEsBAi0AFAAGAAgAAAAhALaDOJL+AAAA4QEAABMAAAAAAAAA&#13;&#10;AAAAAAAAAAAAAFtDb250ZW50X1R5cGVzXS54bWxQSwECLQAUAAYACAAAACEAOP0h/9YAAACUAQAA&#13;&#10;CwAAAAAAAAAAAAAAAAAvAQAAX3JlbHMvLnJlbHNQSwECLQAUAAYACAAAACEAv0sgonYCAABEBQAA&#13;&#10;DgAAAAAAAAAAAAAAAAAuAgAAZHJzL2Uyb0RvYy54bWxQSwECLQAUAAYACAAAACEATvpateIAAAAQ&#13;&#10;AQAADwAAAAAAAAAAAAAAAADQBAAAZHJzL2Rvd25yZXYueG1sUEsFBgAAAAAEAAQA8wAAAN8FAAAA&#13;&#10;AA==&#13;&#10;" fillcolor="#ed7d31 [3205]" strokecolor="#823b0b [1605]" strokeweight="1pt">
+              <v:rect w14:anchorId="0D2A12E5" id="Rectangle 6" o:spid="_x0000_s1027" style="position:absolute;margin-left:63.1pt;margin-top:247.8pt;width:108.35pt;height:31.55pt;z-index:251665408;visibility:visible;mso-wrap-style:square;mso-wrap-distance-left:9pt;mso-wrap-distance-top:0;mso-wrap-distance-right:9pt;mso-wrap-distance-bottom:0;mso-position-horizontal:absolute;mso-position-horizontal-relative:text;mso-position-vertical:absolute;mso-position-vertical-relative:text;v-text-anchor:middle" o:gfxdata="UEsDBBQABgAIAAAAIQC2gziS/gAAAOEBAAATAAAAW0NvbnRlbnRfVHlwZXNdLnhtbJSRQU7DMBBF&#13;&#10;90jcwfIWJU67QAgl6YK0S0CoHGBkTxKLZGx5TGhvj5O2G0SRWNoz/78nu9wcxkFMGNg6quQqL6RA&#13;&#10;0s5Y6ir5vt9lD1JwBDIwOMJKHpHlpr69KfdHjyxSmriSfYz+USnWPY7AufNIadK6MEJMx9ApD/oD&#13;&#10;OlTrorhX2lFEilmcO2RdNtjC5xDF9pCuTyYBB5bi6bQ4syoJ3g9WQ0ymaiLzg5KdCXlKLjvcW893&#13;&#10;SUOqXwnz5DrgnHtJTxOsQfEKIT7DmDSUCaxw7Rqn8787ZsmRM9e2VmPeBN4uqYvTtW7jvijg9N/y&#13;&#10;JsXecLq0q+WD6m8AAAD//wMAUEsDBBQABgAIAAAAIQA4/SH/1gAAAJQBAAALAAAAX3JlbHMvLnJl&#13;&#10;bHOkkMFqwzAMhu+DvYPRfXGawxijTi+j0GvpHsDYimMaW0Yy2fr2M4PBMnrbUb/Q94l/f/hMi1qR&#13;&#10;JVI2sOt6UJgd+ZiDgffL8ekFlFSbvV0oo4EbChzGx4f9GRdb25HMsYhqlCwG5lrLq9biZkxWOiqY&#13;&#10;22YiTra2kYMu1l1tQD30/bPm3wwYN0x18gb45AdQl1tp5j/sFB2T0FQ7R0nTNEV3j6o9feQzro1i&#13;&#10;OWA14Fm+Q8a1a8+Bvu/d/dMb2JY5uiPbhG/ktn4cqGU/er3pcvwCAAD//wMAUEsDBBQABgAIAAAA&#13;&#10;IQAsSQAdeAIAAEsFAAAOAAAAZHJzL2Uyb0RvYy54bWysVFFv2yAQfp+0/4B4X21nSbtGcaqoVadJ&#13;&#10;VRu1nfpMMMSWgGNAYme/fgd23KirNmmaH/DB3X1393HH4qrTiuyF8w2YkhZnOSXCcKgasy3p9+fb&#13;&#10;T18o8YGZiikwoqQH4enV8uOHRWvnYgI1qEo4giDGz1tb0joEO88yz2uhmT8DKwwqJTjNAm7dNqsc&#13;&#10;axFdq2yS5+dZC66yDrjwHk9veiVdJnwpBQ8PUnoRiCop5hbS6tK6iWu2XLD51jFbN3xIg/1DFpo1&#13;&#10;BoOOUDcsMLJzzW9QuuEOPMhwxkFnIGXDRaoBqynyN9U81cyKVAuS4+1Ik/9/sPx+v3akqUp6Tolh&#13;&#10;Gq/oEUljZqsEOY/0tNbP0erJrt2w8yjGWjvpdPxjFaRLlB5GSkUXCMfD4vPF7HI2pYSjbprns8tp&#13;&#10;BM1eva3z4asATaJQUofRE5Nsf+dDb3o0Qb+YTR8/SeGgRExBmUchsQyMOEneqYHEtXJkz/DqGefC&#13;&#10;hEFVs0r0x7McvyGf0SNllwAjsmyUGrGLP2H3uQ720VWk/hud8787jx4pMpgwOuvGgHsPQIViKED2&#13;&#10;9keSemoiS6HbdOmKk2U82UB1wGt30M+Dt/y2QfbvmA9r5nAAcFRwqMMDLlJBW1IYJEpqcD/fO4/2&#13;&#10;2JeopaTFgSqp/7FjTlCivhns2MtiOo0TmDbT2cUEN+5UsznVmJ2+Bry4Ap8Py5MY7YM6itKBfsHZ&#13;&#10;X8WoqGKGY+yS8uCOm+vQDzq+HlysVskMp86ycGeeLI/gkefYXc/dC3N2aMGAzXsPx+Fj8zed2NtG&#13;&#10;TwOrXQDZpDZ95XW4AZzY1ErD6xKfhNN9snp9A5e/AAAA//8DAFBLAwQUAAYACAAAACEATvpateIA&#13;&#10;AAAQAQAADwAAAGRycy9kb3ducmV2LnhtbExPS0+DQBC+m/gfNmPixdhFLFgoS2Nq9GgUTc9bdmSx&#13;&#10;+yDslqK/3vGkl0m+zPesNrM1bMIx9N4JuFkkwNC1XvWuE/D+9ni9AhaidEoa71DAFwbY1OdnlSyV&#13;&#10;P7lXnJrYMTJxoZQCdIxDyXloNVoZFn5AR78PP1oZCY4dV6M8kbk1PE2SnFvZO0rQcsCtxvbQHK0A&#13;&#10;s2u2Jr+antXL9+6gn9RcZJ9aiMuL+WFN534NLOIc/xTwu4H6Q03F9v7oVGCGcJqnRBWwLLIcGDFu&#13;&#10;l2kBbC8gy1Z3wOuK/x9S/wAAAP//AwBQSwECLQAUAAYACAAAACEAtoM4kv4AAADhAQAAEwAAAAAA&#13;&#10;AAAAAAAAAAAAAAAAW0NvbnRlbnRfVHlwZXNdLnhtbFBLAQItABQABgAIAAAAIQA4/SH/1gAAAJQB&#13;&#10;AAALAAAAAAAAAAAAAAAAAC8BAABfcmVscy8ucmVsc1BLAQItABQABgAIAAAAIQAsSQAdeAIAAEsF&#13;&#10;AAAOAAAAAAAAAAAAAAAAAC4CAABkcnMvZTJvRG9jLnhtbFBLAQItABQABgAIAAAAIQBO+lq14gAA&#13;&#10;ABABAAAPAAAAAAAAAAAAAAAAANIEAABkcnMvZG93bnJldi54bWxQSwUGAAAAAAQABADzAAAA4QUA&#13;&#10;AAAA&#13;&#10;" fillcolor="#ed7d31 [3205]" strokecolor="#823b0b [1605]" strokeweight="1pt">
                 <v:textbox>
                   <w:txbxContent>
                     <w:p>
@@ -2101,150 +2280,6 @@
                           <w:lang w:val="de-DE"/>
                         </w:rPr>
                         <w:t>endpoint</w:t>
-                      </w:r>
-                      <w:proofErr w:type="spellEnd"/>
-                    </w:p>
-                  </w:txbxContent>
-                </v:textbox>
-              </v:rect>
-            </w:pict>
-          </mc:Fallback>
-        </mc:AlternateContent>
-      </w:r>
-      <w:r>
-        <w:rPr>
-          <w:noProof/>
-          <w:lang w:val="en-US"/>
-        </w:rPr>
-        <mc:AlternateContent>
-          <mc:Choice Requires="wps">
-            <w:drawing>
-              <wp:anchor distT="0" distB="0" distL="114300" distR="114300" simplePos="0" relativeHeight="251663360" behindDoc="0" locked="0" layoutInCell="1" allowOverlap="1" wp14:anchorId="6DA5D5FA" wp14:editId="2D74EA01">
-                <wp:simplePos x="0" y="0"/>
-                <wp:positionH relativeFrom="column">
-                  <wp:posOffset>3849189</wp:posOffset>
-                </wp:positionH>
-                <wp:positionV relativeFrom="paragraph">
-                  <wp:posOffset>290739</wp:posOffset>
-                </wp:positionV>
-                <wp:extent cx="2394585" cy="2176689"/>
-                <wp:effectExtent l="0" t="0" r="18415" b="8255"/>
-                <wp:wrapNone/>
-                <wp:docPr id="4" name="Rectangle 4"/>
-                <wp:cNvGraphicFramePr/>
-                <a:graphic xmlns:a="http://schemas.openxmlformats.org/drawingml/2006/main">
-                  <a:graphicData uri="http://schemas.microsoft.com/office/word/2010/wordprocessingShape">
-                    <wps:wsp>
-                      <wps:cNvSpPr/>
-                      <wps:spPr>
-                        <a:xfrm>
-                          <a:off x="0" y="0"/>
-                          <a:ext cx="2394585" cy="2176689"/>
-                        </a:xfrm>
-                        <a:prstGeom prst="rect">
-                          <a:avLst/>
-                        </a:prstGeom>
-                      </wps:spPr>
-                      <wps:style>
-                        <a:lnRef idx="2">
-                          <a:schemeClr val="accent1">
-                            <a:shade val="50000"/>
-                          </a:schemeClr>
-                        </a:lnRef>
-                        <a:fillRef idx="1">
-                          <a:schemeClr val="accent1"/>
-                        </a:fillRef>
-                        <a:effectRef idx="0">
-                          <a:schemeClr val="accent1"/>
-                        </a:effectRef>
-                        <a:fontRef idx="minor">
-                          <a:schemeClr val="lt1"/>
-                        </a:fontRef>
-                      </wps:style>
-                      <wps:txbx>
-                        <w:txbxContent>
-                          <w:p>
-                            <w:pPr>
-                              <w:jc w:val="center"/>
-                              <w:rPr>
-                                <w:lang w:val="de-DE"/>
-                              </w:rPr>
-                            </w:pPr>
-                            <w:proofErr w:type="spellStart"/>
-                            <w:r>
-                              <w:rPr>
-                                <w:lang w:val="de-DE"/>
-                              </w:rPr>
-                              <w:t>ElasticSearch</w:t>
-                            </w:r>
-                            <w:proofErr w:type="spellEnd"/>
-                            <w:r>
-                              <w:rPr>
-                                <w:lang w:val="de-DE"/>
-                              </w:rPr>
-                              <w:t xml:space="preserve"> </w:t>
-                            </w:r>
-                            <w:proofErr w:type="spellStart"/>
-                            <w:r>
-                              <w:rPr>
-                                <w:lang w:val="de-DE"/>
-                              </w:rPr>
-                              <w:t>cluster</w:t>
-                            </w:r>
-                            <w:proofErr w:type="spellEnd"/>
-                          </w:p>
-                        </w:txbxContent>
-                      </wps:txbx>
-                      <wps:bodyPr rot="0" spcFirstLastPara="0" vertOverflow="overflow" horzOverflow="overflow" vert="horz" wrap="square" lIns="91440" tIns="45720" rIns="91440" bIns="45720" numCol="1" spcCol="0" rtlCol="0" fromWordArt="0" anchor="ctr" anchorCtr="0" forceAA="0" compatLnSpc="1">
-                        <a:prstTxWarp prst="textNoShape">
-                          <a:avLst/>
-                        </a:prstTxWarp>
-                        <a:noAutofit/>
-                      </wps:bodyPr>
-                    </wps:wsp>
-                  </a:graphicData>
-                </a:graphic>
-                <wp14:sizeRelH relativeFrom="margin">
-                  <wp14:pctWidth>0</wp14:pctWidth>
-                </wp14:sizeRelH>
-                <wp14:sizeRelV relativeFrom="margin">
-                  <wp14:pctHeight>0</wp14:pctHeight>
-                </wp14:sizeRelV>
-              </wp:anchor>
-            </w:drawing>
-          </mc:Choice>
-          <mc:Fallback>
-            <w:pict>
-              <v:rect w14:anchorId="6DA5D5FA" id="Rectangle 4" o:spid="_x0000_s1027" style="position:absolute;margin-left:303.1pt;margin-top:22.9pt;width:188.55pt;height:171.4pt;z-index:251663360;visibility:visible;mso-wrap-style:square;mso-width-percent:0;mso-height-percent:0;mso-wrap-distance-left:9pt;mso-wrap-distance-top:0;mso-wrap-distance-right:9pt;mso-wrap-distance-bottom:0;mso-position-horizontal:absolute;mso-position-horizontal-relative:text;mso-position-vertical:absolute;mso-position-vertical-relative:text;mso-width-percent:0;mso-height-percent:0;mso-width-relative:margin;mso-height-relative:margin;v-text-anchor:middle" o:gfxdata="UEsDBBQABgAIAAAAIQC2gziS/gAAAOEBAAATAAAAW0NvbnRlbnRfVHlwZXNdLnhtbJSRQU7DMBBF&#13;&#10;90jcwfIWJU67QAgl6YK0S0CoHGBkTxKLZGx5TGhvj5O2G0SRWNoz/78nu9wcxkFMGNg6quQqL6RA&#13;&#10;0s5Y6ir5vt9lD1JwBDIwOMJKHpHlpr69KfdHjyxSmriSfYz+USnWPY7AufNIadK6MEJMx9ApD/oD&#13;&#10;OlTrorhX2lFEilmcO2RdNtjC5xDF9pCuTyYBB5bi6bQ4syoJ3g9WQ0ymaiLzg5KdCXlKLjvcW893&#13;&#10;SUOqXwnz5DrgnHtJTxOsQfEKIT7DmDSUCaxw7Rqn8787ZsmRM9e2VmPeBN4uqYvTtW7jvijg9N/y&#13;&#10;JsXecLq0q+WD6m8AAAD//wMAUEsDBBQABgAIAAAAIQA4/SH/1gAAAJQBAAALAAAAX3JlbHMvLnJl&#13;&#10;bHOkkMFqwzAMhu+DvYPRfXGawxijTi+j0GvpHsDYimMaW0Yy2fr2M4PBMnrbUb/Q94l/f/hMi1qR&#13;&#10;JVI2sOt6UJgd+ZiDgffL8ekFlFSbvV0oo4EbChzGx4f9GRdb25HMsYhqlCwG5lrLq9biZkxWOiqY&#13;&#10;22YiTra2kYMu1l1tQD30/bPm3wwYN0x18gb45AdQl1tp5j/sFB2T0FQ7R0nTNEV3j6o9feQzro1i&#13;&#10;OWA14Fm+Q8a1a8+Bvu/d/dMb2JY5uiPbhG/ktn4cqGU/er3pcvwCAAD//wMAUEsDBBQABgAIAAAA&#13;&#10;IQAI8X+ifgIAAEwFAAAOAAAAZHJzL2Uyb0RvYy54bWysVE1v2zAMvQ/YfxB0X51kSdsEcYqgRYcB&#13;&#10;RVv0Az0rshQbkEWNUmJnv36U7LhFW+wwzAeZEslH8onU8qKtDdsr9BXYnI9PRpwpK6Go7Dbnz0/X&#13;&#10;384580HYQhiwKucH5fnF6uuXZeMWagIlmEIhIxDrF43LeRmCW2SZl6WqhT8BpywpNWAtAm1xmxUo&#13;&#10;GkKvTTYZjU6zBrBwCFJ5T6dXnZKvEr7WSoY7rb0KzOSccgtpxbRu4pqtlmKxReHKSvZpiH/IohaV&#13;&#10;paAD1JUIgu2w+gBVVxLBgw4nEuoMtK6kSjVQNePRu2oeS+FUqoXI8W6gyf8/WHm7v0dWFTmfcmZF&#13;&#10;TVf0QKQJuzWKTSM9jfMLsnp099jvPImx1lZjHf9UBWsTpYeBUtUGJulw8n0+nZ3POJOkm4zPTk/P&#13;&#10;5xE1e3V36MMPBTWLQs6Rwicqxf7Gh870aEJ+MZ0ugSSFg1ExB2MflKY6YsjknTpIXRpke0F3L6RU&#13;&#10;Now7VSkK1R3PRvT1+QweKbsEGJF1ZcyA3QPE7vyI3eXa20dXlRpwcB79LbHOefBIkcGGwbmuLOBn&#13;&#10;AIaq6iN39keSOmoiS6HdtOmOk2U82UBxoHtH6AbCO3ldEfs3wod7gTQBNCs01eGOFm2gyTn0Emcl&#13;&#10;4O/PzqM9NSZpOWtoonLuf+0EKs7MT0stOx9Pp3EE02Y6O5vQBt9qNm81dldfAl3cmN4PJ5MY7YM5&#13;&#10;ihqhfqHhX8eopBJWUuycy4DHzWXoJp2eD6nW62RGY+dEuLGPTkbwyHPsrqf2RaDrWzBQ997CcfrE&#13;&#10;4l0ndrbR08J6F0BXqU1fee1vgEY2tVL/vMQ34e0+Wb0+gqs/AAAA//8DAFBLAwQUAAYACAAAACEA&#13;&#10;/ZEMMuIAAAAPAQAADwAAAGRycy9kb3ducmV2LnhtbEyPwU7DMBBE70j8g7VI3KjTBkJI41SoiAsS&#13;&#10;hxY+YBsvcWhsR7HTJH/PcoLLSqudnZlX7mbbiQsNofVOwXqVgCBXe926RsHnx+tdDiJEdBo770jB&#13;&#10;QgF21fVViYX2kzvQ5RgbwSYuFKjAxNgXUobakMWw8j05vn35wWLkdWikHnBic9vJTZJk0mLrOMFg&#13;&#10;T3tD9fk4Wg5BOizrx2l/fjfzW0vd8k3jotTtzfyy5fG8BRFpjn8f8MvA/aHiYic/Oh1EpyBLsg1L&#13;&#10;Fdw/MAcLnvI0BXFSkOZ5BrIq5X+O6gcAAP//AwBQSwECLQAUAAYACAAAACEAtoM4kv4AAADhAQAA&#13;&#10;EwAAAAAAAAAAAAAAAAAAAAAAW0NvbnRlbnRfVHlwZXNdLnhtbFBLAQItABQABgAIAAAAIQA4/SH/&#13;&#10;1gAAAJQBAAALAAAAAAAAAAAAAAAAAC8BAABfcmVscy8ucmVsc1BLAQItABQABgAIAAAAIQAI8X+i&#13;&#10;fgIAAEwFAAAOAAAAAAAAAAAAAAAAAC4CAABkcnMvZTJvRG9jLnhtbFBLAQItABQABgAIAAAAIQD9&#13;&#10;kQwy4gAAAA8BAAAPAAAAAAAAAAAAAAAAANgEAABkcnMvZG93bnJldi54bWxQSwUGAAAAAAQABADz&#13;&#10;AAAA5wUAAAAA&#13;&#10;" fillcolor="#4472c4 [3204]" strokecolor="#1f3763 [1604]" strokeweight="1pt">
-                <v:textbox>
-                  <w:txbxContent>
-                    <w:p>
-                      <w:pPr>
-                        <w:jc w:val="center"/>
-                        <w:rPr>
-                          <w:lang w:val="de-DE"/>
-                        </w:rPr>
-                      </w:pPr>
-                      <w:proofErr w:type="spellStart"/>
-                      <w:r>
-                        <w:rPr>
-                          <w:lang w:val="de-DE"/>
-                        </w:rPr>
-                        <w:t>ElasticSearch</w:t>
-                      </w:r>
-                      <w:proofErr w:type="spellEnd"/>
-                      <w:r>
-                        <w:rPr>
-                          <w:lang w:val="de-DE"/>
-                        </w:rPr>
-                        <w:t xml:space="preserve"> </w:t>
-                      </w:r>
-                      <w:proofErr w:type="spellStart"/>
-                      <w:r>
-                        <w:rPr>
-                          <w:lang w:val="de-DE"/>
-                        </w:rPr>
-                        <w:t>cluster</w:t>
                       </w:r>
                       <w:proofErr w:type="spellEnd"/>
                     </w:p>
@@ -3645,6 +3680,18 @@
       <w:shd w:val="clear" w:color="auto" w:fill="E1DFDD"/>
     </w:rPr>
   </w:style>
+  <w:style w:type="character" w:styleId="FollowedHyperlink">
+    <w:name w:val="FollowedHyperlink"/>
+    <w:basedOn w:val="DefaultParagraphFont"/>
+    <w:uiPriority w:val="99"/>
+    <w:semiHidden/>
+    <w:unhideWhenUsed/>
+    <w:rsid w:val="002C798E"/>
+    <w:rPr>
+      <w:color w:val="954F72" w:themeColor="followedHyperlink"/>
+      <w:u w:val="single"/>
+    </w:rPr>
+  </w:style>
 </w:styles>
 </file>
 

</xml_diff>